<commit_message>
Business Modeling Updating Version 1
</commit_message>
<xml_diff>
--- a/Business Modeling.docx
+++ b/Business Modeling.docx
@@ -55,7 +55,7 @@
       <w:pPr>
         <w:bidi/>
         <w:rPr>
-          <w:rFonts w:cs="B Nazanin" w:hint="cs"/>
+          <w:rFonts w:cs="B Nazanin"/>
           <w:sz w:val="28"/>
           <w:szCs w:val="28"/>
           <w:rtl/>
@@ -122,7 +122,7 @@
         </w:numPr>
         <w:bidi/>
         <w:rPr>
-          <w:rFonts w:cs="B Nazanin" w:hint="cs"/>
+          <w:rFonts w:cs="B Nazanin"/>
           <w:sz w:val="28"/>
           <w:szCs w:val="28"/>
           <w:lang w:bidi="fa-IR"/>
@@ -145,23 +145,85 @@
       <w:pPr>
         <w:bidi/>
         <w:rPr>
-          <w:rFonts w:cs="B Nazanin" w:hint="cs"/>
-          <w:sz w:val="28"/>
-          <w:szCs w:val="28"/>
-          <w:rtl/>
-          <w:lang w:bidi="fa-IR"/>
-        </w:rPr>
-      </w:pPr>
-      <w:r>
-        <w:rPr>
-          <w:rFonts w:cs="B Nazanin" w:hint="cs"/>
-          <w:sz w:val="28"/>
-          <w:szCs w:val="28"/>
-          <w:rtl/>
-          <w:lang w:bidi="fa-IR"/>
-        </w:rPr>
-        <w:t>فرآیند ثبت نام تنها برای کاربران عادی( نه ادمین) وب سایت است. برای ثبت نام، کاربران لازم است وارد صفحه ثبت نام بشوند و اطلاعات مانند ایمیل، نام کاربری، رمز عبور و... را وارد کنند.</w:t>
-      </w:r>
+          <w:rFonts w:cs="B Nazanin"/>
+          <w:sz w:val="28"/>
+          <w:szCs w:val="28"/>
+          <w:rtl/>
+          <w:lang w:bidi="fa-IR"/>
+        </w:rPr>
+      </w:pPr>
+      <w:r>
+        <w:rPr>
+          <w:rFonts w:cs="B Nazanin" w:hint="cs"/>
+          <w:sz w:val="28"/>
+          <w:szCs w:val="28"/>
+          <w:rtl/>
+          <w:lang w:bidi="fa-IR"/>
+        </w:rPr>
+        <w:t>فرآیند ثبت نام تنها برای کاربران عادی( نه ادمین) وب سایت است. برای ثبت نام، کاربران لازم است وارد صفحه ثبت نام بشوند و اطلاعات مانند ایمیل، نام کار</w:t>
+      </w:r>
+      <w:r>
+        <w:rPr>
+          <w:rFonts w:cs="B Nazanin" w:hint="cs"/>
+          <w:sz w:val="28"/>
+          <w:szCs w:val="28"/>
+          <w:rtl/>
+          <w:lang w:bidi="fa-IR"/>
+        </w:rPr>
+        <w:t>بری، رمز عبور و... را وارد کنند در صورت صحت اطلاعات وارد شده فرآیند ثبت نام به پایان می</w:t>
+      </w:r>
+      <w:r>
+        <w:rPr>
+          <w:rFonts w:cs="B Nazanin"/>
+          <w:sz w:val="28"/>
+          <w:szCs w:val="28"/>
+          <w:rtl/>
+          <w:lang w:bidi="fa-IR"/>
+        </w:rPr>
+        <w:softHyphen/>
+      </w:r>
+      <w:r>
+        <w:rPr>
+          <w:rFonts w:cs="B Nazanin" w:hint="cs"/>
+          <w:sz w:val="28"/>
+          <w:szCs w:val="28"/>
+          <w:rtl/>
+          <w:lang w:bidi="fa-IR"/>
+        </w:rPr>
+        <w:t>رسد در غیر این صورت دوباره از کاربر خواسته می</w:t>
+      </w:r>
+      <w:r>
+        <w:rPr>
+          <w:rFonts w:cs="B Nazanin"/>
+          <w:sz w:val="28"/>
+          <w:szCs w:val="28"/>
+          <w:rtl/>
+          <w:lang w:bidi="fa-IR"/>
+        </w:rPr>
+        <w:softHyphen/>
+      </w:r>
+      <w:r>
+        <w:rPr>
+          <w:rFonts w:cs="B Nazanin" w:hint="cs"/>
+          <w:sz w:val="28"/>
+          <w:szCs w:val="28"/>
+          <w:rtl/>
+          <w:lang w:bidi="fa-IR"/>
+        </w:rPr>
+        <w:t>شود تا فرآیند ثبت نام را تکرار کند.</w:t>
+      </w:r>
+    </w:p>
+    <w:p>
+      <w:pPr>
+        <w:bidi/>
+        <w:rPr>
+          <w:rFonts w:cs="B Nazanin"/>
+          <w:sz w:val="28"/>
+          <w:szCs w:val="28"/>
+          <w:rtl/>
+          <w:lang w:bidi="fa-IR"/>
+        </w:rPr>
+      </w:pPr>
     </w:p>
     <w:p>
       <w:pPr>
@@ -172,7 +234,7 @@
         </w:numPr>
         <w:bidi/>
         <w:rPr>
-          <w:rFonts w:cs="B Nazanin" w:hint="cs"/>
+          <w:rFonts w:cs="B Nazanin"/>
           <w:sz w:val="28"/>
           <w:szCs w:val="28"/>
           <w:lang w:bidi="fa-IR"/>
@@ -195,22 +257,32 @@
       <w:pPr>
         <w:bidi/>
         <w:rPr>
-          <w:rFonts w:cs="B Nazanin" w:hint="cs"/>
-          <w:sz w:val="28"/>
-          <w:szCs w:val="28"/>
-          <w:rtl/>
-          <w:lang w:bidi="fa-IR"/>
-        </w:rPr>
-      </w:pPr>
-      <w:r>
-        <w:rPr>
-          <w:rFonts w:cs="B Nazanin" w:hint="cs"/>
-          <w:sz w:val="28"/>
-          <w:szCs w:val="28"/>
-          <w:rtl/>
-          <w:lang w:bidi="fa-IR"/>
-        </w:rPr>
-        <w:t>برای ورود به وب سایت کافی است نام کاربری و رمز عبور را در صفحه ورود وارد کنیم. فرآیند ورود شامل کاربران عادی و ادمین می</w:t>
+          <w:rFonts w:cs="B Nazanin"/>
+          <w:sz w:val="28"/>
+          <w:szCs w:val="28"/>
+          <w:rtl/>
+          <w:lang w:bidi="fa-IR"/>
+        </w:rPr>
+      </w:pPr>
+      <w:r>
+        <w:rPr>
+          <w:rFonts w:cs="B Nazanin" w:hint="cs"/>
+          <w:sz w:val="28"/>
+          <w:szCs w:val="28"/>
+          <w:rtl/>
+          <w:lang w:bidi="fa-IR"/>
+        </w:rPr>
+        <w:t xml:space="preserve">برای ورود به وب سایت کافی است نام کاربری و رمز عبور را در صفحه ورود وارد کنیم. </w:t>
+      </w:r>
+      <w:r>
+        <w:rPr>
+          <w:rFonts w:cs="B Nazanin" w:hint="cs"/>
+          <w:sz w:val="28"/>
+          <w:szCs w:val="28"/>
+          <w:rtl/>
+          <w:lang w:bidi="fa-IR"/>
+        </w:rPr>
+        <w:t>در صورت وارد کردن صحیح اطلاعات کاربر وارد حساب کاربری خود می</w:t>
       </w:r>
       <w:r>
         <w:rPr>
@@ -230,8 +302,50 @@
           <w:rtl/>
           <w:lang w:bidi="fa-IR"/>
         </w:rPr>
+        <w:t xml:space="preserve">شود در غیر این صورت مجددا باید نام کاربری و رمز عبور وارد شود. </w:t>
+      </w:r>
+      <w:r>
+        <w:rPr>
+          <w:rFonts w:cs="B Nazanin" w:hint="cs"/>
+          <w:sz w:val="28"/>
+          <w:szCs w:val="28"/>
+          <w:rtl/>
+          <w:lang w:bidi="fa-IR"/>
+        </w:rPr>
+        <w:t>فرآیند ورود شامل کاربران عادی و ادمین می</w:t>
+      </w:r>
+      <w:r>
+        <w:rPr>
+          <w:rFonts w:cs="B Nazanin"/>
+          <w:sz w:val="28"/>
+          <w:szCs w:val="28"/>
+          <w:rtl/>
+          <w:lang w:bidi="fa-IR"/>
+        </w:rPr>
+        <w:softHyphen/>
+      </w:r>
+      <w:r>
+        <w:rPr>
+          <w:rFonts w:cs="B Nazanin" w:hint="cs"/>
+          <w:sz w:val="28"/>
+          <w:szCs w:val="28"/>
+          <w:rtl/>
+          <w:lang w:bidi="fa-IR"/>
+        </w:rPr>
         <w:t>شود.</w:t>
       </w:r>
+    </w:p>
+    <w:p>
+      <w:pPr>
+        <w:bidi/>
+        <w:rPr>
+          <w:rFonts w:cs="B Nazanin"/>
+          <w:sz w:val="28"/>
+          <w:szCs w:val="28"/>
+          <w:rtl/>
+          <w:lang w:bidi="fa-IR"/>
+        </w:rPr>
+      </w:pPr>
     </w:p>
     <w:p>
       <w:pPr>
@@ -242,7 +356,7 @@
         </w:numPr>
         <w:bidi/>
         <w:rPr>
-          <w:rFonts w:cs="B Nazanin" w:hint="cs"/>
+          <w:rFonts w:cs="B Nazanin"/>
           <w:sz w:val="28"/>
           <w:szCs w:val="28"/>
           <w:lang w:bidi="fa-IR"/>
@@ -260,28 +374,172 @@
         </w:rPr>
         <w:t>فرآیند ثبت نظرات</w:t>
       </w:r>
+      <w:r>
+        <w:rPr>
+          <w:rFonts w:cs="B Nazanin" w:hint="cs"/>
+          <w:b/>
+          <w:bCs/>
+          <w:sz w:val="28"/>
+          <w:szCs w:val="28"/>
+          <w:rtl/>
+          <w:lang w:bidi="fa-IR"/>
+        </w:rPr>
+        <w:t xml:space="preserve"> و امتیاز</w:t>
+      </w:r>
     </w:p>
     <w:p>
       <w:pPr>
         <w:bidi/>
         <w:rPr>
-          <w:rFonts w:cs="B Nazanin" w:hint="cs"/>
-          <w:sz w:val="28"/>
-          <w:szCs w:val="28"/>
-          <w:rtl/>
-          <w:lang w:bidi="fa-IR"/>
-        </w:rPr>
-      </w:pPr>
-      <w:r>
-        <w:rPr>
-          <w:rFonts w:cs="B Nazanin" w:hint="cs"/>
-          <w:sz w:val="28"/>
-          <w:szCs w:val="28"/>
-          <w:rtl/>
-          <w:lang w:bidi="fa-IR"/>
-        </w:rPr>
-        <w:t>برای ثبت نظر، ابتدا باید فرآیند ورود را انجام داد و در مرحله بعد کاربر عادی نظر خود را درباره یک فیلم تایپ کند و آن را ثبت کند. این فرآیند تنها مخصوص کاربران عادی است.</w:t>
-      </w:r>
+          <w:rFonts w:cs="B Nazanin"/>
+          <w:sz w:val="28"/>
+          <w:szCs w:val="28"/>
+          <w:rtl/>
+          <w:lang w:bidi="fa-IR"/>
+        </w:rPr>
+      </w:pPr>
+      <w:r>
+        <w:rPr>
+          <w:rFonts w:cs="B Nazanin" w:hint="cs"/>
+          <w:sz w:val="28"/>
+          <w:szCs w:val="28"/>
+          <w:rtl/>
+          <w:lang w:bidi="fa-IR"/>
+        </w:rPr>
+        <w:t>برای ثبت نظر</w:t>
+      </w:r>
+      <w:r>
+        <w:rPr>
+          <w:rFonts w:cs="B Nazanin" w:hint="cs"/>
+          <w:sz w:val="28"/>
+          <w:szCs w:val="28"/>
+          <w:rtl/>
+          <w:lang w:bidi="fa-IR"/>
+        </w:rPr>
+        <w:t xml:space="preserve"> و امتیاز</w:t>
+      </w:r>
+      <w:r>
+        <w:rPr>
+          <w:rFonts w:cs="B Nazanin" w:hint="cs"/>
+          <w:sz w:val="28"/>
+          <w:szCs w:val="28"/>
+          <w:rtl/>
+          <w:lang w:bidi="fa-IR"/>
+        </w:rPr>
+        <w:t xml:space="preserve">، ابتدا باید فرآیند ورود را انجام داد و در مرحله بعد کاربر عادی نظر خود را درباره یک فیلم تایپ </w:t>
+      </w:r>
+      <w:r>
+        <w:rPr>
+          <w:rFonts w:cs="B Nazanin" w:hint="cs"/>
+          <w:sz w:val="28"/>
+          <w:szCs w:val="28"/>
+          <w:rtl/>
+          <w:lang w:bidi="fa-IR"/>
+        </w:rPr>
+        <w:t>می</w:t>
+      </w:r>
+      <w:r>
+        <w:rPr>
+          <w:rFonts w:cs="B Nazanin"/>
+          <w:sz w:val="28"/>
+          <w:szCs w:val="28"/>
+          <w:rtl/>
+          <w:lang w:bidi="fa-IR"/>
+        </w:rPr>
+        <w:softHyphen/>
+      </w:r>
+      <w:r>
+        <w:rPr>
+          <w:rFonts w:cs="B Nazanin" w:hint="cs"/>
+          <w:sz w:val="28"/>
+          <w:szCs w:val="28"/>
+          <w:rtl/>
+          <w:lang w:bidi="fa-IR"/>
+        </w:rPr>
+        <w:t>کند و آن را ثبت می</w:t>
+      </w:r>
+      <w:r>
+        <w:rPr>
+          <w:rFonts w:cs="B Nazanin"/>
+          <w:sz w:val="28"/>
+          <w:szCs w:val="28"/>
+          <w:rtl/>
+          <w:lang w:bidi="fa-IR"/>
+        </w:rPr>
+        <w:softHyphen/>
+      </w:r>
+      <w:r>
+        <w:rPr>
+          <w:rFonts w:cs="B Nazanin" w:hint="cs"/>
+          <w:sz w:val="28"/>
+          <w:szCs w:val="28"/>
+          <w:rtl/>
+          <w:lang w:bidi="fa-IR"/>
+        </w:rPr>
+        <w:t>نماید</w:t>
+      </w:r>
+      <w:r>
+        <w:rPr>
+          <w:rFonts w:cs="B Nazanin" w:hint="cs"/>
+          <w:sz w:val="28"/>
+          <w:szCs w:val="28"/>
+          <w:rtl/>
+          <w:lang w:bidi="fa-IR"/>
+        </w:rPr>
+        <w:t xml:space="preserve">. </w:t>
+      </w:r>
+      <w:r>
+        <w:rPr>
+          <w:rFonts w:cs="B Nazanin" w:hint="cs"/>
+          <w:sz w:val="28"/>
+          <w:szCs w:val="28"/>
+          <w:rtl/>
+          <w:lang w:bidi="fa-IR"/>
+        </w:rPr>
+        <w:t>برای امتیاز دهی نیز کاربر در قالب ستاره به هر فیلم امتیاز می</w:t>
+      </w:r>
+      <w:r>
+        <w:rPr>
+          <w:rFonts w:cs="B Nazanin"/>
+          <w:sz w:val="28"/>
+          <w:szCs w:val="28"/>
+          <w:rtl/>
+          <w:lang w:bidi="fa-IR"/>
+        </w:rPr>
+        <w:softHyphen/>
+      </w:r>
+      <w:r>
+        <w:rPr>
+          <w:rFonts w:cs="B Nazanin" w:hint="cs"/>
+          <w:sz w:val="28"/>
+          <w:szCs w:val="28"/>
+          <w:rtl/>
+          <w:lang w:bidi="fa-IR"/>
+        </w:rPr>
+        <w:t xml:space="preserve">دهد. </w:t>
+      </w:r>
+      <w:r>
+        <w:rPr>
+          <w:rFonts w:cs="B Nazanin" w:hint="cs"/>
+          <w:sz w:val="28"/>
+          <w:szCs w:val="28"/>
+          <w:rtl/>
+          <w:lang w:bidi="fa-IR"/>
+        </w:rPr>
+        <w:t>این فرآیند تنها مخصوص کاربران عادی است.</w:t>
+      </w:r>
+    </w:p>
+    <w:p>
+      <w:pPr>
+        <w:bidi/>
+        <w:rPr>
+          <w:rFonts w:cs="B Nazanin"/>
+          <w:sz w:val="28"/>
+          <w:szCs w:val="28"/>
+          <w:rtl/>
+          <w:lang w:bidi="fa-IR"/>
+        </w:rPr>
+      </w:pPr>
     </w:p>
     <w:p>
       <w:pPr>
@@ -292,7 +550,7 @@
         </w:numPr>
         <w:bidi/>
         <w:rPr>
-          <w:rFonts w:cs="B Nazanin" w:hint="cs"/>
+          <w:rFonts w:cs="B Nazanin"/>
           <w:sz w:val="28"/>
           <w:szCs w:val="28"/>
           <w:lang w:bidi="fa-IR"/>
@@ -315,7 +573,7 @@
       <w:pPr>
         <w:bidi/>
         <w:rPr>
-          <w:rFonts w:cs="B Nazanin" w:hint="cs"/>
+          <w:rFonts w:cs="B Nazanin"/>
           <w:sz w:val="28"/>
           <w:szCs w:val="28"/>
           <w:rtl/>
@@ -380,7 +638,27 @@
           <w:rtl/>
           <w:lang w:bidi="fa-IR"/>
         </w:rPr>
-        <w:t>ویرایش اطلاعات سینما است انجام می</w:t>
+        <w:t>ویرایش اطلاعات سینما است</w:t>
+      </w:r>
+      <w:r>
+        <w:rPr>
+          <w:rFonts w:cs="B Nazanin" w:hint="cs"/>
+          <w:sz w:val="28"/>
+          <w:szCs w:val="28"/>
+          <w:rtl/>
+          <w:lang w:bidi="fa-IR"/>
+        </w:rPr>
+        <w:t>،</w:t>
+      </w:r>
+      <w:r>
+        <w:rPr>
+          <w:rFonts w:cs="B Nazanin" w:hint="cs"/>
+          <w:sz w:val="28"/>
+          <w:szCs w:val="28"/>
+          <w:rtl/>
+          <w:lang w:bidi="fa-IR"/>
+        </w:rPr>
+        <w:t xml:space="preserve"> انجام می</w:t>
       </w:r>
       <w:r>
         <w:rPr>
@@ -432,7 +710,7 @@
         </w:numPr>
         <w:bidi/>
         <w:rPr>
-          <w:rFonts w:cs="B Nazanin" w:hint="cs"/>
+          <w:rFonts w:cs="B Nazanin"/>
           <w:sz w:val="28"/>
           <w:szCs w:val="28"/>
           <w:lang w:bidi="fa-IR"/>
@@ -448,6 +726,7 @@
           <w:rtl/>
           <w:lang w:bidi="fa-IR"/>
         </w:rPr>
+        <w:lastRenderedPageBreak/>
         <w:t>فرآیند مدیریت اطلاعات فیلم ها</w:t>
       </w:r>
     </w:p>
@@ -455,7 +734,7 @@
       <w:pPr>
         <w:bidi/>
         <w:rPr>
-          <w:rFonts w:cs="B Nazanin" w:hint="cs"/>
+          <w:rFonts w:cs="B Nazanin"/>
           <w:sz w:val="28"/>
           <w:szCs w:val="28"/>
           <w:rtl/>
@@ -532,6 +811,18 @@
         </w:rPr>
         <w:t>دهد. این فرآیند مختص ادمین است.</w:t>
       </w:r>
+    </w:p>
+    <w:p>
+      <w:pPr>
+        <w:bidi/>
+        <w:rPr>
+          <w:rFonts w:cs="B Nazanin"/>
+          <w:sz w:val="28"/>
+          <w:szCs w:val="28"/>
+          <w:rtl/>
+          <w:lang w:bidi="fa-IR"/>
+        </w:rPr>
+      </w:pPr>
     </w:p>
     <w:p>
       <w:pPr>
@@ -542,7 +833,7 @@
         </w:numPr>
         <w:bidi/>
         <w:rPr>
-          <w:rFonts w:cs="B Nazanin" w:hint="cs"/>
+          <w:rFonts w:cs="B Nazanin"/>
           <w:sz w:val="28"/>
           <w:szCs w:val="28"/>
           <w:lang w:bidi="fa-IR"/>
@@ -565,22 +856,42 @@
       <w:pPr>
         <w:bidi/>
         <w:rPr>
-          <w:rFonts w:cs="B Nazanin" w:hint="cs"/>
-          <w:sz w:val="28"/>
-          <w:szCs w:val="28"/>
-          <w:rtl/>
-          <w:lang w:bidi="fa-IR"/>
-        </w:rPr>
-      </w:pPr>
-      <w:r>
-        <w:rPr>
-          <w:rFonts w:cs="B Nazanin" w:hint="cs"/>
-          <w:sz w:val="28"/>
-          <w:szCs w:val="28"/>
-          <w:rtl/>
-          <w:lang w:bidi="fa-IR"/>
-        </w:rPr>
-        <w:t>برای جستجو فیلم مورد نظر یک کاربرکافی است در قسمت جستجو نام فیلم را تایپ کرد تا فرآیند جستجو آغاز شود. هر کاربری فارغ از نقش خود می</w:t>
+          <w:rFonts w:cs="B Nazanin"/>
+          <w:sz w:val="28"/>
+          <w:szCs w:val="28"/>
+          <w:rtl/>
+          <w:lang w:bidi="fa-IR"/>
+        </w:rPr>
+      </w:pPr>
+      <w:r>
+        <w:rPr>
+          <w:rFonts w:cs="B Nazanin" w:hint="cs"/>
+          <w:sz w:val="28"/>
+          <w:szCs w:val="28"/>
+          <w:rtl/>
+          <w:lang w:bidi="fa-IR"/>
+        </w:rPr>
+        <w:t>برای جستجو فیلم مورد نظر یک کاربر</w:t>
+      </w:r>
+      <w:r>
+        <w:rPr>
+          <w:rFonts w:cs="B Nazanin" w:hint="cs"/>
+          <w:sz w:val="28"/>
+          <w:szCs w:val="28"/>
+          <w:rtl/>
+          <w:lang w:bidi="fa-IR"/>
+        </w:rPr>
+        <w:t>،</w:t>
+      </w:r>
+      <w:r>
+        <w:rPr>
+          <w:rFonts w:cs="B Nazanin" w:hint="cs"/>
+          <w:sz w:val="28"/>
+          <w:szCs w:val="28"/>
+          <w:rtl/>
+          <w:lang w:bidi="fa-IR"/>
+        </w:rPr>
+        <w:t>کافی است در قسمت جستجو نام فیلم را تایپ کرد تا فرآیند جستجو آغاز شود. هر کاربری فارغ از نقش خود می</w:t>
       </w:r>
       <w:r>
         <w:rPr>
@@ -602,6 +913,18 @@
         </w:rPr>
         <w:t>تواند این فرآیند را انجام دهد.</w:t>
       </w:r>
+    </w:p>
+    <w:p>
+      <w:pPr>
+        <w:bidi/>
+        <w:rPr>
+          <w:rFonts w:cs="B Nazanin"/>
+          <w:sz w:val="28"/>
+          <w:szCs w:val="28"/>
+          <w:rtl/>
+          <w:lang w:bidi="fa-IR"/>
+        </w:rPr>
+      </w:pPr>
     </w:p>
     <w:p>
       <w:pPr>
@@ -612,7 +935,7 @@
         </w:numPr>
         <w:bidi/>
         <w:rPr>
-          <w:rFonts w:cs="B Nazanin" w:hint="cs"/>
+          <w:rFonts w:cs="B Nazanin"/>
           <w:sz w:val="28"/>
           <w:szCs w:val="28"/>
           <w:lang w:bidi="fa-IR"/>
@@ -628,7 +951,6 @@
           <w:rtl/>
           <w:lang w:bidi="fa-IR"/>
         </w:rPr>
-        <w:lastRenderedPageBreak/>
         <w:t>فرآیند رزرو بلیط</w:t>
       </w:r>
     </w:p>
@@ -650,7 +972,17 @@
           <w:rtl/>
           <w:lang w:bidi="fa-IR"/>
         </w:rPr>
-        <w:t>برای رزرو بلیط سینما کافی است به صفحه آن فیلم رفته و یکی از سینما هایی که در حال اکران فیلم مورد نظر هستند را انتخاب کرد، سپس از کاربر خواسته می</w:t>
+        <w:t xml:space="preserve">برای رزرو بلیط سینما کافی است به صفحه آن فیلم رفته و یکی از سینما هایی که در حال اکران فیلم مورد نظر </w:t>
+      </w:r>
+      <w:r>
+        <w:rPr>
+          <w:rFonts w:cs="B Nazanin" w:hint="cs"/>
+          <w:sz w:val="28"/>
+          <w:szCs w:val="28"/>
+          <w:rtl/>
+          <w:lang w:bidi="fa-IR"/>
+        </w:rPr>
+        <w:t>است را انتخاب کرد در مرحله بعد کاربر سانس مورد نظر خود را نیز انتخاب می</w:t>
       </w:r>
       <w:r>
         <w:rPr>
@@ -670,10 +1002,70 @@
           <w:rtl/>
           <w:lang w:bidi="fa-IR"/>
         </w:rPr>
-        <w:t>شود که فرآیند ورود به سیستم را انجام دهد در مرحله بعد باید سانس مورد نظر خود را انتخاب کند سپس کد رزرو خود را دریافت نماید.</w:t>
+        <w:t>کند. در نهایت</w:t>
+      </w:r>
+      <w:r>
+        <w:rPr>
+          <w:rFonts w:cs="B Nazanin" w:hint="cs"/>
+          <w:sz w:val="28"/>
+          <w:szCs w:val="28"/>
+          <w:rtl/>
+          <w:lang w:bidi="fa-IR"/>
+        </w:rPr>
+        <w:t xml:space="preserve"> از کاربر خواسته می</w:t>
+      </w:r>
+      <w:r>
+        <w:rPr>
+          <w:rFonts w:cs="B Nazanin"/>
+          <w:sz w:val="28"/>
+          <w:szCs w:val="28"/>
+          <w:rtl/>
+          <w:lang w:bidi="fa-IR"/>
+        </w:rPr>
+        <w:softHyphen/>
+      </w:r>
+      <w:r>
+        <w:rPr>
+          <w:rFonts w:cs="B Nazanin" w:hint="cs"/>
+          <w:sz w:val="28"/>
+          <w:szCs w:val="28"/>
+          <w:rtl/>
+          <w:lang w:bidi="fa-IR"/>
+        </w:rPr>
+        <w:t>شود تا</w:t>
+      </w:r>
+      <w:r>
+        <w:rPr>
+          <w:rFonts w:cs="B Nazanin" w:hint="cs"/>
+          <w:sz w:val="28"/>
+          <w:szCs w:val="28"/>
+          <w:rtl/>
+          <w:lang w:bidi="fa-IR"/>
+        </w:rPr>
+        <w:t xml:space="preserve"> فرآ</w:t>
+      </w:r>
+      <w:r>
+        <w:rPr>
+          <w:rFonts w:cs="B Nazanin" w:hint="cs"/>
+          <w:sz w:val="28"/>
+          <w:szCs w:val="28"/>
+          <w:rtl/>
+          <w:lang w:bidi="fa-IR"/>
+        </w:rPr>
+        <w:t xml:space="preserve">یند ورود به سیستم را انجام دهد و در انتها </w:t>
       </w:r>
       <w:bookmarkStart w:id="0" w:name="_GoBack"/>
       <w:bookmarkEnd w:id="0"/>
+      <w:r>
+        <w:rPr>
+          <w:rFonts w:cs="B Nazanin" w:hint="cs"/>
+          <w:sz w:val="28"/>
+          <w:szCs w:val="28"/>
+          <w:rtl/>
+          <w:lang w:bidi="fa-IR"/>
+        </w:rPr>
+        <w:t>کد رزرو خود را دریافت نماید.</w:t>
+      </w:r>
     </w:p>
     <w:sectPr>
       <w:pgSz w:w="12240" w:h="15840"/>

</xml_diff>